<commit_message>
Updated docs for tag filtering changes
</commit_message>
<xml_diff>
--- a/docs/Reliability Workbook - Introduction.docx
+++ b/docs/Reliability Workbook - Introduction.docx
@@ -236,27 +236,7 @@
           <w:sz w:val="24"/>
           <w:szCs w:val="24"/>
         </w:rPr>
-        <w:t xml:space="preserve">VMs </w:t>
-      </w:r>
-      <w:proofErr w:type="gramStart"/>
-      <w:r>
-        <w:rPr>
-          <w:rFonts w:ascii="Segoe UI" w:eastAsia="Times New Roman" w:hAnsi="Segoe UI" w:cs="Segoe UI"/>
-          <w:color w:val="24292E"/>
-          <w:sz w:val="24"/>
-          <w:szCs w:val="24"/>
-        </w:rPr>
-        <w:t>have to</w:t>
-      </w:r>
-      <w:proofErr w:type="gramEnd"/>
-      <w:r>
-        <w:rPr>
-          <w:rFonts w:ascii="Segoe UI" w:eastAsia="Times New Roman" w:hAnsi="Segoe UI" w:cs="Segoe UI"/>
-          <w:color w:val="24292E"/>
-          <w:sz w:val="24"/>
-          <w:szCs w:val="24"/>
-        </w:rPr>
-        <w:t xml:space="preserve"> be running for disk information to be available.</w:t>
+        <w:t>VMs have to be running for disk information to be available.</w:t>
       </w:r>
     </w:p>
     <w:p>
@@ -351,6 +331,9 @@
         <w:pStyle w:val="ListParagraph"/>
       </w:pPr>
       <w:r>
+        <w:rPr>
+          <w:noProof/>
+        </w:rPr>
         <w:drawing>
           <wp:inline distT="0" distB="0" distL="0" distR="0" wp14:anchorId="555BB5D4" wp14:editId="0A5727B4">
             <wp:extent cx="5310188" cy="1450657"/>
@@ -402,15 +385,7 @@
         </w:numPr>
       </w:pPr>
       <w:r>
-        <w:t xml:space="preserve">This will initiate a custom ARM deployment in Azure portal where we can customize deployment options like Subscription, Resource Group, </w:t>
-      </w:r>
-      <w:proofErr w:type="gramStart"/>
-      <w:r>
-        <w:t>Region</w:t>
-      </w:r>
-      <w:proofErr w:type="gramEnd"/>
-      <w:r>
-        <w:t xml:space="preserve"> and Display Name of the workbook. The Workbook Id field can be left unchanged so that it can autogenerate new GUID</w:t>
+        <w:t>This will initiate a custom ARM deployment in Azure portal where we can customize deployment options like Subscription, Resource Group, Region and Display Name of the workbook. The Workbook Id field can be left unchanged so that it can autogenerate new GUID</w:t>
       </w:r>
       <w:r>
         <w:t>.</w:t>
@@ -438,6 +413,9 @@
         <w:pStyle w:val="ListParagraph"/>
       </w:pPr>
       <w:r>
+        <w:rPr>
+          <w:noProof/>
+        </w:rPr>
         <w:drawing>
           <wp:inline distT="0" distB="0" distL="0" distR="0" wp14:anchorId="68A11E3B" wp14:editId="651150C1">
             <wp:extent cx="3804920" cy="2257425"/>
@@ -643,24 +621,14 @@
         </w:numPr>
       </w:pPr>
       <w:r>
-        <w:t xml:space="preserve">Paste </w:t>
-      </w:r>
-      <w:proofErr w:type="spellStart"/>
-      <w:r>
-        <w:t>json</w:t>
-      </w:r>
-      <w:proofErr w:type="spellEnd"/>
+        <w:t>Paste json</w:t>
+      </w:r>
       <w:r>
         <w:t xml:space="preserve"> from “workbooks/</w:t>
       </w:r>
       <w:r>
-        <w:t xml:space="preserve">Reliability </w:t>
-      </w:r>
-      <w:proofErr w:type="spellStart"/>
-      <w:r>
-        <w:t>Workbook.json</w:t>
-      </w:r>
-      <w:proofErr w:type="spellEnd"/>
+        <w:t>ReliabilityWorkbook.json</w:t>
+      </w:r>
       <w:r>
         <w:t>”</w:t>
       </w:r>
@@ -908,7 +876,14 @@
           <w:rFonts w:ascii="Segoe UI" w:eastAsia="Times New Roman" w:hAnsi="Segoe UI" w:cs="Segoe UI"/>
           <w:color w:val="24292E"/>
         </w:rPr>
-        <w:t>Navigate to “</w:t>
+        <w:t>Sel</w:t>
+      </w:r>
+      <w:r>
+        <w:rPr>
+          <w:rFonts w:ascii="Segoe UI" w:eastAsia="Times New Roman" w:hAnsi="Segoe UI" w:cs="Segoe UI"/>
+          <w:color w:val="24292E"/>
+        </w:rPr>
+        <w:t xml:space="preserve">ect the right filters for </w:t>
       </w:r>
       <w:r>
         <w:rPr>
@@ -916,14 +891,7 @@
           <w:color w:val="24292E"/>
           <w:highlight w:val="yellow"/>
         </w:rPr>
-        <w:t>Export</w:t>
-      </w:r>
-      <w:r>
-        <w:rPr>
-          <w:rFonts w:ascii="Segoe UI" w:eastAsia="Times New Roman" w:hAnsi="Segoe UI" w:cs="Segoe UI"/>
-          <w:color w:val="24292E"/>
-        </w:rPr>
-        <w:t xml:space="preserve">” Tab in the workbook and select the right filters for </w:t>
+        <w:t xml:space="preserve">“Cloud”, </w:t>
       </w:r>
       <w:r>
         <w:rPr>
@@ -931,14 +899,44 @@
           <w:color w:val="24292E"/>
           <w:highlight w:val="yellow"/>
         </w:rPr>
-        <w:t>“Subscriptions”, “Resource Groups”, “Criticality”, “Environment”</w:t>
-      </w:r>
-      <w:r>
-        <w:rPr>
-          <w:rFonts w:ascii="Segoe UI" w:eastAsia="Times New Roman" w:hAnsi="Segoe UI" w:cs="Segoe UI"/>
-          <w:color w:val="24292E"/>
-        </w:rPr>
-        <w:t xml:space="preserve"> to pick the right scope for this Reliability Engagement.</w:t>
+        <w:t>“</w:t>
+      </w:r>
+      <w:r>
+        <w:rPr>
+          <w:rFonts w:ascii="Segoe UI" w:eastAsia="Times New Roman" w:hAnsi="Segoe UI" w:cs="Segoe UI"/>
+          <w:color w:val="24292E"/>
+          <w:highlight w:val="yellow"/>
+        </w:rPr>
+        <w:t>Subscriptions”, “Resource Groups”, “Environment”</w:t>
+      </w:r>
+      <w:r>
+        <w:rPr>
+          <w:rFonts w:ascii="Segoe UI" w:eastAsia="Times New Roman" w:hAnsi="Segoe UI" w:cs="Segoe UI"/>
+          <w:color w:val="24292E"/>
+        </w:rPr>
+        <w:t xml:space="preserve"> and </w:t>
+      </w:r>
+      <w:r>
+        <w:rPr>
+          <w:rFonts w:ascii="Segoe UI" w:eastAsia="Times New Roman" w:hAnsi="Segoe UI" w:cs="Segoe UI"/>
+          <w:color w:val="24292E"/>
+          <w:highlight w:val="yellow"/>
+        </w:rPr>
+        <w:t>“Tag Name/Tag Value”</w:t>
+      </w:r>
+      <w:r>
+        <w:rPr>
+          <w:rFonts w:ascii="Segoe UI" w:eastAsia="Times New Roman" w:hAnsi="Segoe UI" w:cs="Segoe UI"/>
+          <w:color w:val="24292E"/>
+        </w:rPr>
+        <w:t xml:space="preserve"> </w:t>
+      </w:r>
+      <w:r>
+        <w:rPr>
+          <w:rFonts w:ascii="Segoe UI" w:eastAsia="Times New Roman" w:hAnsi="Segoe UI" w:cs="Segoe UI"/>
+          <w:color w:val="24292E"/>
+        </w:rPr>
+        <w:t>to pick the right scope for this Reliability Engagement.</w:t>
       </w:r>
     </w:p>
     <w:p>
@@ -979,16 +977,40 @@
           <w:szCs w:val="21"/>
           <w:shd w:val="clear" w:color="auto" w:fill="FFFFFF"/>
         </w:rPr>
-        <w:t>Summary by Resource Type, Environment, Criticality</w:t>
-      </w:r>
-    </w:p>
-    <w:p>
-      <w:pPr>
-        <w:pStyle w:val="ListParagraph"/>
-        <w:rPr>
-          <w:rFonts w:ascii="Segoe UI" w:eastAsia="Times New Roman" w:hAnsi="Segoe UI" w:cs="Segoe UI"/>
+        <w:t>Summary by Resource Type</w:t>
+      </w:r>
+      <w:r>
+        <w:rPr>
+          <w:rFonts w:ascii="Segoe UI" w:hAnsi="Segoe UI" w:cs="Segoe UI"/>
           <w:b/>
           <w:bCs/>
+          <w:color w:val="323130"/>
+          <w:sz w:val="21"/>
+          <w:szCs w:val="21"/>
+          <w:shd w:val="clear" w:color="auto" w:fill="FFFFFF"/>
+        </w:rPr>
+        <w:t xml:space="preserve"> and</w:t>
+      </w:r>
+      <w:r>
+        <w:rPr>
+          <w:rFonts w:ascii="Segoe UI" w:hAnsi="Segoe UI" w:cs="Segoe UI"/>
+          <w:b/>
+          <w:bCs/>
+          <w:color w:val="323130"/>
+          <w:sz w:val="21"/>
+          <w:szCs w:val="21"/>
+          <w:shd w:val="clear" w:color="auto" w:fill="FFFFFF"/>
+        </w:rPr>
+        <w:t xml:space="preserve"> Environment</w:t>
+      </w:r>
+    </w:p>
+    <w:p>
+      <w:pPr>
+        <w:pStyle w:val="ListParagraph"/>
+        <w:rPr>
+          <w:rFonts w:ascii="Segoe UI" w:eastAsia="Times New Roman" w:hAnsi="Segoe UI" w:cs="Segoe UI"/>
+          <w:b/>
+          <w:bCs/>
           <w:color w:val="24292E"/>
           <w:sz w:val="30"/>
           <w:szCs w:val="30"/>
@@ -1054,7 +1076,27 @@
           <w:szCs w:val="21"/>
           <w:shd w:val="clear" w:color="auto" w:fill="FFFFFF"/>
         </w:rPr>
-        <w:t>Summary by Resource Type, Environment, Criticality</w:t>
+        <w:t>Summary by Resource Type</w:t>
+      </w:r>
+      <w:r>
+        <w:rPr>
+          <w:rFonts w:ascii="Segoe UI" w:hAnsi="Segoe UI" w:cs="Segoe UI"/>
+          <w:color w:val="323130"/>
+          <w:sz w:val="21"/>
+          <w:szCs w:val="21"/>
+          <w:shd w:val="clear" w:color="auto" w:fill="FFFFFF"/>
+        </w:rPr>
+        <w:t xml:space="preserve"> and</w:t>
+      </w:r>
+      <w:r>
+        <w:rPr>
+          <w:rFonts w:ascii="Segoe UI" w:hAnsi="Segoe UI" w:cs="Segoe UI"/>
+          <w:color w:val="323130"/>
+          <w:sz w:val="21"/>
+          <w:szCs w:val="21"/>
+          <w:shd w:val="clear" w:color="auto" w:fill="FFFFFF"/>
+        </w:rPr>
+        <w:t xml:space="preserve"> Environment</w:t>
       </w:r>
       <w:r>
         <w:rPr>
@@ -1099,10 +1141,10 @@
           <w:shd w:val="clear" w:color="auto" w:fill="FFFFFF"/>
         </w:rPr>
         <w:drawing>
-          <wp:inline distT="0" distB="0" distL="0" distR="0" wp14:anchorId="0054CF23" wp14:editId="47277F91">
-            <wp:extent cx="5943600" cy="1635125"/>
-            <wp:effectExtent l="0" t="0" r="0" b="3175"/>
-            <wp:docPr id="7" name="Picture 7"/>
+          <wp:inline distT="0" distB="0" distL="0" distR="0" wp14:anchorId="03746038" wp14:editId="3700BF09">
+            <wp:extent cx="5943600" cy="1491615"/>
+            <wp:effectExtent l="0" t="0" r="0" b="0"/>
+            <wp:docPr id="4" name="Picture 4"/>
             <wp:cNvGraphicFramePr>
               <a:graphicFrameLocks xmlns:a="http://schemas.openxmlformats.org/drawingml/2006/main" noChangeAspect="1"/>
             </wp:cNvGraphicFramePr>
@@ -1122,7 +1164,7 @@
                   <pic:spPr>
                     <a:xfrm>
                       <a:off x="0" y="0"/>
-                      <a:ext cx="5943600" cy="1635125"/>
+                      <a:ext cx="5943600" cy="1491615"/>
                     </a:xfrm>
                     <a:prstGeom prst="rect">
                       <a:avLst/>
@@ -1176,7 +1218,27 @@
           <w:szCs w:val="21"/>
           <w:shd w:val="clear" w:color="auto" w:fill="FFFFFF"/>
         </w:rPr>
-        <w:t>Summary by Resource Type, Environment, Criticality</w:t>
+        <w:t>Summary by Resource Type</w:t>
+      </w:r>
+      <w:r>
+        <w:rPr>
+          <w:rFonts w:ascii="Segoe UI" w:hAnsi="Segoe UI" w:cs="Segoe UI"/>
+          <w:color w:val="323130"/>
+          <w:sz w:val="21"/>
+          <w:szCs w:val="21"/>
+          <w:shd w:val="clear" w:color="auto" w:fill="FFFFFF"/>
+        </w:rPr>
+        <w:t xml:space="preserve"> and</w:t>
+      </w:r>
+      <w:r>
+        <w:rPr>
+          <w:rFonts w:ascii="Segoe UI" w:hAnsi="Segoe UI" w:cs="Segoe UI"/>
+          <w:color w:val="323130"/>
+          <w:sz w:val="21"/>
+          <w:szCs w:val="21"/>
+          <w:shd w:val="clear" w:color="auto" w:fill="FFFFFF"/>
+        </w:rPr>
+        <w:t xml:space="preserve"> Environment</w:t>
       </w:r>
       <w:r>
         <w:rPr>
@@ -1227,7 +1289,7 @@
           <w:szCs w:val="21"/>
           <w:shd w:val="clear" w:color="auto" w:fill="FFFFFF"/>
         </w:rPr>
-        <w:t>Summary by Resource, Environment, Criticality</w:t>
+        <w:t>Summary by Resource, Environment</w:t>
       </w:r>
     </w:p>
     <w:p>
@@ -1282,7 +1344,7 @@
           <w:szCs w:val="21"/>
           <w:shd w:val="clear" w:color="auto" w:fill="FFFFFF"/>
         </w:rPr>
-        <w:t>Summary by Resource, Environment, Criticality</w:t>
+        <w:t>Summary by Resource, Environment</w:t>
       </w:r>
       <w:r>
         <w:rPr>
@@ -1321,17 +1383,16 @@
       <w:r>
         <w:rPr>
           <w:rFonts w:ascii="Segoe UI" w:hAnsi="Segoe UI" w:cs="Segoe UI"/>
-          <w:noProof/>
           <w:color w:val="323130"/>
           <w:sz w:val="21"/>
           <w:szCs w:val="21"/>
           <w:shd w:val="clear" w:color="auto" w:fill="FFFFFF"/>
         </w:rPr>
         <w:drawing>
-          <wp:inline distT="0" distB="0" distL="0" distR="0" wp14:anchorId="5C8C8A70" wp14:editId="41AE62A0">
-            <wp:extent cx="5943600" cy="816610"/>
-            <wp:effectExtent l="0" t="0" r="0" b="2540"/>
-            <wp:docPr id="8" name="Picture 8" descr="Text&#10;&#10;Description automatically generated with medium confidence"/>
+          <wp:inline distT="0" distB="0" distL="0" distR="0" wp14:anchorId="48C9A498" wp14:editId="7D39E15A">
+            <wp:extent cx="5943600" cy="673735"/>
+            <wp:effectExtent l="0" t="0" r="0" b="0"/>
+            <wp:docPr id="10" name="Picture 10"/>
             <wp:cNvGraphicFramePr>
               <a:graphicFrameLocks xmlns:a="http://schemas.openxmlformats.org/drawingml/2006/main" noChangeAspect="1"/>
             </wp:cNvGraphicFramePr>
@@ -1339,7 +1400,7 @@
               <a:graphicData uri="http://schemas.openxmlformats.org/drawingml/2006/picture">
                 <pic:pic xmlns:pic="http://schemas.openxmlformats.org/drawingml/2006/picture">
                   <pic:nvPicPr>
-                    <pic:cNvPr id="8" name="Picture 8" descr="Text&#10;&#10;Description automatically generated with medium confidence"/>
+                    <pic:cNvPr id="1" name=""/>
                     <pic:cNvPicPr/>
                   </pic:nvPicPr>
                   <pic:blipFill>
@@ -1351,7 +1412,7 @@
                   <pic:spPr>
                     <a:xfrm>
                       <a:off x="0" y="0"/>
-                      <a:ext cx="5943600" cy="816610"/>
+                      <a:ext cx="5943600" cy="673735"/>
                     </a:xfrm>
                     <a:prstGeom prst="rect">
                       <a:avLst/>
@@ -1405,7 +1466,7 @@
           <w:szCs w:val="21"/>
           <w:shd w:val="clear" w:color="auto" w:fill="FFFFFF"/>
         </w:rPr>
-        <w:t>Summary by Resource, Environment, Criticality</w:t>
+        <w:t>Summary by Resource, Environment</w:t>
       </w:r>
       <w:r>
         <w:rPr>
@@ -1574,17 +1635,16 @@
       <w:r>
         <w:rPr>
           <w:rFonts w:ascii="Segoe UI" w:hAnsi="Segoe UI" w:cs="Segoe UI"/>
-          <w:noProof/>
           <w:color w:val="323130"/>
           <w:sz w:val="21"/>
           <w:szCs w:val="21"/>
           <w:shd w:val="clear" w:color="auto" w:fill="FFFFFF"/>
         </w:rPr>
         <w:drawing>
-          <wp:inline distT="0" distB="0" distL="0" distR="0" wp14:anchorId="4C5AE418" wp14:editId="7CAAD7AC">
-            <wp:extent cx="5943600" cy="871220"/>
-            <wp:effectExtent l="0" t="0" r="0" b="5080"/>
-            <wp:docPr id="12" name="Picture 12" descr="Table&#10;&#10;Description automatically generated"/>
+          <wp:inline distT="0" distB="0" distL="0" distR="0" wp14:anchorId="685E9304" wp14:editId="7CA6854B">
+            <wp:extent cx="5943600" cy="563880"/>
+            <wp:effectExtent l="0" t="0" r="0" b="7620"/>
+            <wp:docPr id="14" name="Picture 14"/>
             <wp:cNvGraphicFramePr>
               <a:graphicFrameLocks xmlns:a="http://schemas.openxmlformats.org/drawingml/2006/main" noChangeAspect="1"/>
             </wp:cNvGraphicFramePr>
@@ -1592,7 +1652,7 @@
               <a:graphicData uri="http://schemas.openxmlformats.org/drawingml/2006/picture">
                 <pic:pic xmlns:pic="http://schemas.openxmlformats.org/drawingml/2006/picture">
                   <pic:nvPicPr>
-                    <pic:cNvPr id="12" name="Picture 12" descr="Table&#10;&#10;Description automatically generated"/>
+                    <pic:cNvPr id="1" name=""/>
                     <pic:cNvPicPr/>
                   </pic:nvPicPr>
                   <pic:blipFill>
@@ -1604,7 +1664,7 @@
                   <pic:spPr>
                     <a:xfrm>
                       <a:off x="0" y="0"/>
-                      <a:ext cx="5943600" cy="871220"/>
+                      <a:ext cx="5943600" cy="563880"/>
                     </a:xfrm>
                     <a:prstGeom prst="rect">
                       <a:avLst/>

</xml_diff>

<commit_message>
Updated docs + minor text alignments
</commit_message>
<xml_diff>
--- a/docs/Reliability Workbook - Introduction.docx
+++ b/docs/Reliability Workbook - Introduction.docx
@@ -236,7 +236,27 @@
           <w:sz w:val="24"/>
           <w:szCs w:val="24"/>
         </w:rPr>
-        <w:t>VMs have to be running for disk information to be available.</w:t>
+        <w:t xml:space="preserve">VMs </w:t>
+      </w:r>
+      <w:proofErr w:type="gramStart"/>
+      <w:r>
+        <w:rPr>
+          <w:rFonts w:ascii="Segoe UI" w:eastAsia="Times New Roman" w:hAnsi="Segoe UI" w:cs="Segoe UI"/>
+          <w:color w:val="24292E"/>
+          <w:sz w:val="24"/>
+          <w:szCs w:val="24"/>
+        </w:rPr>
+        <w:t>have to</w:t>
+      </w:r>
+      <w:proofErr w:type="gramEnd"/>
+      <w:r>
+        <w:rPr>
+          <w:rFonts w:ascii="Segoe UI" w:eastAsia="Times New Roman" w:hAnsi="Segoe UI" w:cs="Segoe UI"/>
+          <w:color w:val="24292E"/>
+          <w:sz w:val="24"/>
+          <w:szCs w:val="24"/>
+        </w:rPr>
+        <w:t xml:space="preserve"> be running for disk information to be available.</w:t>
       </w:r>
     </w:p>
     <w:p>
@@ -287,7 +307,23 @@
         <w:t xml:space="preserve">There </w:t>
       </w:r>
       <w:r>
-        <w:t>are two ways to import the workbook. First and easy way is to leverage “Deploy to Azure” feature available on this repository. The second alternate approach is to manually import the workbook Json object into the new workbook template.</w:t>
+        <w:t xml:space="preserve">are two ways to import the workbook. </w:t>
+      </w:r>
+      <w:proofErr w:type="gramStart"/>
+      <w:r>
+        <w:t>First</w:t>
+      </w:r>
+      <w:proofErr w:type="gramEnd"/>
+      <w:r>
+        <w:t xml:space="preserve"> and easy way is to leverage “Deploy to Azure” feature available on this repository. The second alternate approach is to manually import the workbook </w:t>
+      </w:r>
+      <w:proofErr w:type="spellStart"/>
+      <w:r>
+        <w:t>Json</w:t>
+      </w:r>
+      <w:proofErr w:type="spellEnd"/>
+      <w:r>
+        <w:t xml:space="preserve"> object into the new workbook template.</w:t>
       </w:r>
     </w:p>
     <w:p/>
@@ -305,8 +341,18 @@
           <w:bCs/>
           <w:u w:val="single"/>
         </w:rPr>
-        <w:t>Option 1: Deploy directly from GitHub</w:t>
-      </w:r>
+        <w:t xml:space="preserve">Option 1: Deploy directly from </w:t>
+      </w:r>
+      <w:proofErr w:type="gramStart"/>
+      <w:r>
+        <w:rPr>
+          <w:b/>
+          <w:bCs/>
+          <w:u w:val="single"/>
+        </w:rPr>
+        <w:t>GitHub</w:t>
+      </w:r>
+      <w:proofErr w:type="gramEnd"/>
     </w:p>
     <w:p/>
     <w:p>
@@ -318,8 +364,13 @@
         </w:numPr>
       </w:pPr>
       <w:r>
-        <w:t>Navigate to the root of the repository and spot the “Deploy to Azure” option and click to start the deployment</w:t>
-      </w:r>
+        <w:t xml:space="preserve">Navigate to the root of the repository and spot the “Deploy to Azure” option and click to start the </w:t>
+      </w:r>
+      <w:proofErr w:type="gramStart"/>
+      <w:r>
+        <w:t>deployment</w:t>
+      </w:r>
+      <w:proofErr w:type="gramEnd"/>
     </w:p>
     <w:p>
       <w:pPr>
@@ -385,7 +436,15 @@
         </w:numPr>
       </w:pPr>
       <w:r>
-        <w:t>This will initiate a custom ARM deployment in Azure portal where we can customize deployment options like Subscription, Resource Group, Region and Display Name of the workbook. The Workbook Id field can be left unchanged so that it can autogenerate new GUID</w:t>
+        <w:t xml:space="preserve">This will initiate a custom ARM deployment in Azure portal where we can customize deployment options like Subscription, Resource Group, </w:t>
+      </w:r>
+      <w:proofErr w:type="gramStart"/>
+      <w:r>
+        <w:t>Region</w:t>
+      </w:r>
+      <w:proofErr w:type="gramEnd"/>
+      <w:r>
+        <w:t xml:space="preserve"> and Display Name of the workbook. The Workbook Id field can be left unchanged so that it can autogenerate new GUID</w:t>
       </w:r>
       <w:r>
         <w:t>.</w:t>
@@ -400,8 +459,13 @@
         </w:numPr>
       </w:pPr>
       <w:r>
-        <w:t>Review and submit the deployment. This will create the workbook under the chosen subscription and resource group. Navigate to Azure monitor workbook section or directly to the resource group to open new workbook. Pick right environment “Azure” for public cloud and “Azure Government” for Government cloud customers</w:t>
-      </w:r>
+        <w:t xml:space="preserve">Review and submit the deployment. This will create the workbook under the chosen subscription and resource group. Navigate to Azure monitor workbook section or directly to the resource group to open new workbook. Pick right environment “Azure” for public cloud and “Azure Government” for Government cloud </w:t>
+      </w:r>
+      <w:proofErr w:type="gramStart"/>
+      <w:r>
+        <w:t>customers</w:t>
+      </w:r>
+      <w:proofErr w:type="gramEnd"/>
     </w:p>
     <w:p>
       <w:pPr>
@@ -468,8 +532,36 @@
           <w:u w:val="single"/>
         </w:rPr>
         <w:lastRenderedPageBreak/>
-        <w:t>Option 2: Manually import Workbook Json file</w:t>
-      </w:r>
+        <w:t xml:space="preserve">Option 2: Manually import Workbook </w:t>
+      </w:r>
+      <w:proofErr w:type="spellStart"/>
+      <w:r>
+        <w:rPr>
+          <w:b/>
+          <w:bCs/>
+          <w:u w:val="single"/>
+        </w:rPr>
+        <w:t>Json</w:t>
+      </w:r>
+      <w:proofErr w:type="spellEnd"/>
+      <w:r>
+        <w:rPr>
+          <w:b/>
+          <w:bCs/>
+          <w:u w:val="single"/>
+        </w:rPr>
+        <w:t xml:space="preserve"> </w:t>
+      </w:r>
+      <w:proofErr w:type="gramStart"/>
+      <w:r>
+        <w:rPr>
+          <w:b/>
+          <w:bCs/>
+          <w:u w:val="single"/>
+        </w:rPr>
+        <w:t>file</w:t>
+      </w:r>
+      <w:proofErr w:type="gramEnd"/>
     </w:p>
     <w:p/>
     <w:p>
@@ -483,8 +575,13 @@
         <w:t>Navigate to Monitor in the Azure Portal</w:t>
       </w:r>
       <w:r>
-        <w:t xml:space="preserve"> and workbooks section</w:t>
-      </w:r>
+        <w:t xml:space="preserve"> and workbooks </w:t>
+      </w:r>
+      <w:proofErr w:type="gramStart"/>
+      <w:r>
+        <w:t>section</w:t>
+      </w:r>
+      <w:proofErr w:type="gramEnd"/>
     </w:p>
     <w:p>
       <w:pPr>
@@ -500,8 +597,13 @@
         <w:t>New</w:t>
       </w:r>
       <w:r>
-        <w:t>” to create new blank workbook</w:t>
-      </w:r>
+        <w:t xml:space="preserve">” to create new blank </w:t>
+      </w:r>
+      <w:proofErr w:type="gramStart"/>
+      <w:r>
+        <w:t>workbook</w:t>
+      </w:r>
+      <w:proofErr w:type="gramEnd"/>
       <w:r>
         <w:t> </w:t>
       </w:r>
@@ -621,14 +723,21 @@
         </w:numPr>
       </w:pPr>
       <w:r>
-        <w:t>Paste json</w:t>
-      </w:r>
+        <w:t xml:space="preserve">Paste </w:t>
+      </w:r>
+      <w:proofErr w:type="spellStart"/>
+      <w:r>
+        <w:t>json</w:t>
+      </w:r>
+      <w:proofErr w:type="spellEnd"/>
       <w:r>
         <w:t xml:space="preserve"> from “workbooks/</w:t>
       </w:r>
+      <w:proofErr w:type="spellStart"/>
       <w:r>
         <w:t>ReliabilityWorkbook.json</w:t>
       </w:r>
+      <w:proofErr w:type="spellEnd"/>
       <w:r>
         <w:t>”</w:t>
       </w:r>
@@ -724,8 +833,18 @@
           <w:sz w:val="22"/>
           <w:szCs w:val="22"/>
         </w:rPr>
-        <w:t>Click "Done Editing" and click "Save" icon to save the workbook</w:t>
-      </w:r>
+        <w:t xml:space="preserve">Click "Done Editing" and click "Save" icon to save the </w:t>
+      </w:r>
+      <w:proofErr w:type="gramStart"/>
+      <w:r>
+        <w:rPr>
+          <w:rFonts w:asciiTheme="minorHAnsi" w:eastAsiaTheme="minorHAnsi" w:hAnsiTheme="minorHAnsi" w:cstheme="minorBidi"/>
+          <w:sz w:val="22"/>
+          <w:szCs w:val="22"/>
+        </w:rPr>
+        <w:t>workbook</w:t>
+      </w:r>
+      <w:proofErr w:type="gramEnd"/>
     </w:p>
     <w:p>
       <w:pPr>
@@ -746,8 +865,18 @@
           <w:sz w:val="22"/>
           <w:szCs w:val="22"/>
         </w:rPr>
-        <w:t>Pick the right cloud environment - "Azure" for public cloud and "Azure Government" for Government cloud tenants</w:t>
-      </w:r>
+        <w:t xml:space="preserve">Pick the right cloud environment - "Azure" for public cloud and "Azure Government" for Government cloud </w:t>
+      </w:r>
+      <w:proofErr w:type="gramStart"/>
+      <w:r>
+        <w:rPr>
+          <w:rFonts w:asciiTheme="minorHAnsi" w:eastAsiaTheme="minorHAnsi" w:hAnsiTheme="minorHAnsi" w:cstheme="minorBidi"/>
+          <w:sz w:val="22"/>
+          <w:szCs w:val="22"/>
+        </w:rPr>
+        <w:t>tenants</w:t>
+      </w:r>
+      <w:proofErr w:type="gramEnd"/>
     </w:p>
     <w:p>
       <w:pPr>
@@ -989,7 +1118,7 @@
           <w:szCs w:val="21"/>
           <w:shd w:val="clear" w:color="auto" w:fill="FFFFFF"/>
         </w:rPr>
-        <w:t xml:space="preserve"> and</w:t>
+        <w:t xml:space="preserve">, </w:t>
       </w:r>
       <w:r>
         <w:rPr>
@@ -1001,16 +1130,28 @@
           <w:szCs w:val="21"/>
           <w:shd w:val="clear" w:color="auto" w:fill="FFFFFF"/>
         </w:rPr>
-        <w:t xml:space="preserve"> Environment</w:t>
-      </w:r>
-    </w:p>
-    <w:p>
-      <w:pPr>
-        <w:pStyle w:val="ListParagraph"/>
-        <w:rPr>
-          <w:rFonts w:ascii="Segoe UI" w:eastAsia="Times New Roman" w:hAnsi="Segoe UI" w:cs="Segoe UI"/>
+        <w:t>Environment</w:t>
+      </w:r>
+      <w:r>
+        <w:rPr>
+          <w:rFonts w:ascii="Segoe UI" w:hAnsi="Segoe UI" w:cs="Segoe UI"/>
           <w:b/>
           <w:bCs/>
+          <w:color w:val="323130"/>
+          <w:sz w:val="21"/>
+          <w:szCs w:val="21"/>
+          <w:shd w:val="clear" w:color="auto" w:fill="FFFFFF"/>
+        </w:rPr>
+        <w:t xml:space="preserve"> and Resource</w:t>
+      </w:r>
+    </w:p>
+    <w:p>
+      <w:pPr>
+        <w:pStyle w:val="ListParagraph"/>
+        <w:rPr>
+          <w:rFonts w:ascii="Segoe UI" w:eastAsia="Times New Roman" w:hAnsi="Segoe UI" w:cs="Segoe UI"/>
+          <w:b/>
+          <w:bCs/>
           <w:color w:val="24292E"/>
           <w:sz w:val="30"/>
           <w:szCs w:val="30"/>
@@ -1141,10 +1282,10 @@
           <w:shd w:val="clear" w:color="auto" w:fill="FFFFFF"/>
         </w:rPr>
         <w:drawing>
-          <wp:inline distT="0" distB="0" distL="0" distR="0" wp14:anchorId="03746038" wp14:editId="3700BF09">
-            <wp:extent cx="5943600" cy="1491615"/>
-            <wp:effectExtent l="0" t="0" r="0" b="0"/>
-            <wp:docPr id="4" name="Picture 4"/>
+          <wp:inline distT="0" distB="0" distL="0" distR="0" wp14:anchorId="28354346" wp14:editId="18CF570B">
+            <wp:extent cx="5943600" cy="1046480"/>
+            <wp:effectExtent l="0" t="0" r="0" b="1270"/>
+            <wp:docPr id="7" name="Picture 7" descr="Graphical user interface, text&#10;&#10;Description automatically generated"/>
             <wp:cNvGraphicFramePr>
               <a:graphicFrameLocks xmlns:a="http://schemas.openxmlformats.org/drawingml/2006/main" noChangeAspect="1"/>
             </wp:cNvGraphicFramePr>
@@ -1152,7 +1293,7 @@
               <a:graphicData uri="http://schemas.openxmlformats.org/drawingml/2006/picture">
                 <pic:pic xmlns:pic="http://schemas.openxmlformats.org/drawingml/2006/picture">
                   <pic:nvPicPr>
-                    <pic:cNvPr id="1" name=""/>
+                    <pic:cNvPr id="7" name="Picture 7" descr="Graphical user interface, text&#10;&#10;Description automatically generated"/>
                     <pic:cNvPicPr/>
                   </pic:nvPicPr>
                   <pic:blipFill>
@@ -1164,7 +1305,7 @@
                   <pic:spPr>
                     <a:xfrm>
                       <a:off x="0" y="0"/>
-                      <a:ext cx="5943600" cy="1491615"/>
+                      <a:ext cx="5943600" cy="1046480"/>
                     </a:xfrm>
                     <a:prstGeom prst="rect">
                       <a:avLst/>
@@ -1228,17 +1369,27 @@
           <w:szCs w:val="21"/>
           <w:shd w:val="clear" w:color="auto" w:fill="FFFFFF"/>
         </w:rPr>
-        <w:t xml:space="preserve"> and</w:t>
-      </w:r>
-      <w:r>
-        <w:rPr>
-          <w:rFonts w:ascii="Segoe UI" w:hAnsi="Segoe UI" w:cs="Segoe UI"/>
-          <w:color w:val="323130"/>
-          <w:sz w:val="21"/>
-          <w:szCs w:val="21"/>
-          <w:shd w:val="clear" w:color="auto" w:fill="FFFFFF"/>
-        </w:rPr>
-        <w:t xml:space="preserve"> Environment</w:t>
+        <w:t xml:space="preserve">, </w:t>
+      </w:r>
+      <w:r>
+        <w:rPr>
+          <w:rFonts w:ascii="Segoe UI" w:hAnsi="Segoe UI" w:cs="Segoe UI"/>
+          <w:color w:val="323130"/>
+          <w:sz w:val="21"/>
+          <w:szCs w:val="21"/>
+          <w:shd w:val="clear" w:color="auto" w:fill="FFFFFF"/>
+        </w:rPr>
+        <w:t>Environment</w:t>
+      </w:r>
+      <w:r>
+        <w:rPr>
+          <w:rFonts w:ascii="Segoe UI" w:hAnsi="Segoe UI" w:cs="Segoe UI"/>
+          <w:color w:val="323130"/>
+          <w:sz w:val="21"/>
+          <w:szCs w:val="21"/>
+          <w:shd w:val="clear" w:color="auto" w:fill="FFFFFF"/>
+        </w:rPr>
+        <w:t xml:space="preserve"> and Resource</w:t>
       </w:r>
       <w:r>
         <w:rPr>
@@ -1289,7 +1440,7 @@
           <w:szCs w:val="21"/>
           <w:shd w:val="clear" w:color="auto" w:fill="FFFFFF"/>
         </w:rPr>
-        <w:t>Summary by Resource, Environment</w:t>
+        <w:t>Resources Details</w:t>
       </w:r>
     </w:p>
     <w:p>
@@ -1344,7 +1495,7 @@
           <w:szCs w:val="21"/>
           <w:shd w:val="clear" w:color="auto" w:fill="FFFFFF"/>
         </w:rPr>
-        <w:t>Summary by Resource, Environment</w:t>
+        <w:t>Resources Details</w:t>
       </w:r>
       <w:r>
         <w:rPr>
@@ -1383,16 +1534,17 @@
       <w:r>
         <w:rPr>
           <w:rFonts w:ascii="Segoe UI" w:hAnsi="Segoe UI" w:cs="Segoe UI"/>
+          <w:noProof/>
           <w:color w:val="323130"/>
           <w:sz w:val="21"/>
           <w:szCs w:val="21"/>
           <w:shd w:val="clear" w:color="auto" w:fill="FFFFFF"/>
         </w:rPr>
         <w:drawing>
-          <wp:inline distT="0" distB="0" distL="0" distR="0" wp14:anchorId="48C9A498" wp14:editId="7D39E15A">
-            <wp:extent cx="5943600" cy="673735"/>
-            <wp:effectExtent l="0" t="0" r="0" b="0"/>
-            <wp:docPr id="10" name="Picture 10"/>
+          <wp:inline distT="0" distB="0" distL="0" distR="0" wp14:anchorId="685E9304" wp14:editId="7CA6854B">
+            <wp:extent cx="5943600" cy="563880"/>
+            <wp:effectExtent l="0" t="0" r="0" b="7620"/>
+            <wp:docPr id="14" name="Picture 14"/>
             <wp:cNvGraphicFramePr>
               <a:graphicFrameLocks xmlns:a="http://schemas.openxmlformats.org/drawingml/2006/main" noChangeAspect="1"/>
             </wp:cNvGraphicFramePr>
@@ -1412,258 +1564,6 @@
                   <pic:spPr>
                     <a:xfrm>
                       <a:off x="0" y="0"/>
-                      <a:ext cx="5943600" cy="673735"/>
-                    </a:xfrm>
-                    <a:prstGeom prst="rect">
-                      <a:avLst/>
-                    </a:prstGeom>
-                  </pic:spPr>
-                </pic:pic>
-              </a:graphicData>
-            </a:graphic>
-          </wp:inline>
-        </w:drawing>
-      </w:r>
-    </w:p>
-    <w:p>
-      <w:pPr>
-        <w:pStyle w:val="ListParagraph"/>
-        <w:rPr>
-          <w:rFonts w:ascii="Segoe UI" w:hAnsi="Segoe UI" w:cs="Segoe UI"/>
-          <w:color w:val="323130"/>
-          <w:sz w:val="21"/>
-          <w:szCs w:val="21"/>
-          <w:shd w:val="clear" w:color="auto" w:fill="FFFFFF"/>
-        </w:rPr>
-      </w:pPr>
-    </w:p>
-    <w:p>
-      <w:pPr>
-        <w:pStyle w:val="ListParagraph"/>
-        <w:rPr>
-          <w:rFonts w:ascii="Segoe UI" w:hAnsi="Segoe UI" w:cs="Segoe UI"/>
-          <w:color w:val="323130"/>
-          <w:sz w:val="21"/>
-          <w:szCs w:val="21"/>
-          <w:shd w:val="clear" w:color="auto" w:fill="FFFFFF"/>
-        </w:rPr>
-      </w:pPr>
-      <w:r>
-        <w:rPr>
-          <w:rFonts w:ascii="Segoe UI" w:hAnsi="Segoe UI" w:cs="Segoe UI"/>
-          <w:color w:val="323130"/>
-          <w:sz w:val="21"/>
-          <w:szCs w:val="21"/>
-          <w:shd w:val="clear" w:color="auto" w:fill="FFFFFF"/>
-        </w:rPr>
-        <w:t>Rename the downloaded report to “</w:t>
-      </w:r>
-      <w:r>
-        <w:rPr>
-          <w:rFonts w:ascii="Segoe UI" w:hAnsi="Segoe UI" w:cs="Segoe UI"/>
-          <w:color w:val="323130"/>
-          <w:sz w:val="21"/>
-          <w:szCs w:val="21"/>
-          <w:shd w:val="clear" w:color="auto" w:fill="FFFFFF"/>
-        </w:rPr>
-        <w:t>Summary by Resource, Environment</w:t>
-      </w:r>
-      <w:r>
-        <w:rPr>
-          <w:rFonts w:ascii="Segoe UI" w:hAnsi="Segoe UI" w:cs="Segoe UI"/>
-          <w:color w:val="323130"/>
-          <w:sz w:val="21"/>
-          <w:szCs w:val="21"/>
-          <w:shd w:val="clear" w:color="auto" w:fill="FFFFFF"/>
-        </w:rPr>
-        <w:t>.xlsx”</w:t>
-      </w:r>
-    </w:p>
-    <w:p>
-      <w:pPr>
-        <w:pStyle w:val="ListParagraph"/>
-        <w:rPr>
-          <w:rFonts w:ascii="Segoe UI" w:hAnsi="Segoe UI" w:cs="Segoe UI"/>
-          <w:color w:val="323130"/>
-          <w:sz w:val="21"/>
-          <w:szCs w:val="21"/>
-          <w:shd w:val="clear" w:color="auto" w:fill="FFFFFF"/>
-        </w:rPr>
-      </w:pPr>
-    </w:p>
-    <w:p>
-      <w:pPr>
-        <w:rPr>
-          <w:rFonts w:ascii="Segoe UI" w:eastAsia="Times New Roman" w:hAnsi="Segoe UI" w:cs="Segoe UI"/>
-          <w:b/>
-          <w:bCs/>
-          <w:color w:val="24292E"/>
-          <w:sz w:val="30"/>
-          <w:szCs w:val="30"/>
-        </w:rPr>
-      </w:pPr>
-      <w:r>
-        <w:rPr>
-          <w:rFonts w:ascii="Segoe UI" w:eastAsia="Times New Roman" w:hAnsi="Segoe UI" w:cs="Segoe UI"/>
-          <w:b/>
-          <w:bCs/>
-          <w:color w:val="24292E"/>
-          <w:sz w:val="30"/>
-          <w:szCs w:val="30"/>
-        </w:rPr>
-        <w:br w:type="page"/>
-      </w:r>
-    </w:p>
-    <w:p>
-      <w:pPr>
-        <w:pStyle w:val="ListParagraph"/>
-        <w:numPr>
-          <w:ilvl w:val="0"/>
-          <w:numId w:val="4"/>
-        </w:numPr>
-        <w:rPr>
-          <w:rFonts w:ascii="Segoe UI" w:eastAsia="Times New Roman" w:hAnsi="Segoe UI" w:cs="Segoe UI"/>
-          <w:b/>
-          <w:bCs/>
-          <w:color w:val="24292E"/>
-          <w:sz w:val="30"/>
-          <w:szCs w:val="30"/>
-        </w:rPr>
-      </w:pPr>
-      <w:r>
-        <w:rPr>
-          <w:rFonts w:ascii="Segoe UI" w:hAnsi="Segoe UI" w:cs="Segoe UI"/>
-          <w:b/>
-          <w:bCs/>
-          <w:color w:val="323130"/>
-          <w:sz w:val="21"/>
-          <w:szCs w:val="21"/>
-          <w:shd w:val="clear" w:color="auto" w:fill="FFFFFF"/>
-        </w:rPr>
-        <w:lastRenderedPageBreak/>
-        <w:t>Resources Details</w:t>
-      </w:r>
-    </w:p>
-    <w:p>
-      <w:pPr>
-        <w:pStyle w:val="ListParagraph"/>
-        <w:rPr>
-          <w:rFonts w:ascii="Segoe UI" w:eastAsia="Times New Roman" w:hAnsi="Segoe UI" w:cs="Segoe UI"/>
-          <w:b/>
-          <w:bCs/>
-          <w:color w:val="24292E"/>
-          <w:sz w:val="30"/>
-          <w:szCs w:val="30"/>
-        </w:rPr>
-      </w:pPr>
-    </w:p>
-    <w:p>
-      <w:pPr>
-        <w:pStyle w:val="ListParagraph"/>
-        <w:rPr>
-          <w:rFonts w:ascii="Segoe UI" w:hAnsi="Segoe UI" w:cs="Segoe UI"/>
-          <w:color w:val="323130"/>
-          <w:sz w:val="21"/>
-          <w:szCs w:val="21"/>
-          <w:shd w:val="clear" w:color="auto" w:fill="FFFFFF"/>
-        </w:rPr>
-      </w:pPr>
-      <w:r>
-        <w:rPr>
-          <w:rFonts w:ascii="Segoe UI" w:hAnsi="Segoe UI" w:cs="Segoe UI"/>
-          <w:color w:val="323130"/>
-          <w:sz w:val="21"/>
-          <w:szCs w:val="21"/>
-          <w:shd w:val="clear" w:color="auto" w:fill="FFFFFF"/>
-        </w:rPr>
-        <w:t>N</w:t>
-      </w:r>
-      <w:r>
-        <w:rPr>
-          <w:rFonts w:ascii="Segoe UI" w:hAnsi="Segoe UI" w:cs="Segoe UI"/>
-          <w:color w:val="323130"/>
-          <w:sz w:val="21"/>
-          <w:szCs w:val="21"/>
-          <w:shd w:val="clear" w:color="auto" w:fill="FFFFFF"/>
-        </w:rPr>
-        <w:t>avigate to “Export” tab of the report and click the download button highlighted below for “</w:t>
-      </w:r>
-      <w:r>
-        <w:rPr>
-          <w:rFonts w:ascii="Segoe UI" w:hAnsi="Segoe UI" w:cs="Segoe UI"/>
-          <w:color w:val="323130"/>
-          <w:sz w:val="21"/>
-          <w:szCs w:val="21"/>
-          <w:shd w:val="clear" w:color="auto" w:fill="FFFFFF"/>
-        </w:rPr>
-        <w:t>Resources Details</w:t>
-      </w:r>
-      <w:r>
-        <w:rPr>
-          <w:rFonts w:ascii="Segoe UI" w:hAnsi="Segoe UI" w:cs="Segoe UI"/>
-          <w:color w:val="323130"/>
-          <w:sz w:val="21"/>
-          <w:szCs w:val="21"/>
-          <w:shd w:val="clear" w:color="auto" w:fill="FFFFFF"/>
-        </w:rPr>
-        <w:t xml:space="preserve">” table. </w:t>
-      </w:r>
-    </w:p>
-    <w:p>
-      <w:pPr>
-        <w:pStyle w:val="ListParagraph"/>
-        <w:rPr>
-          <w:rFonts w:ascii="Segoe UI" w:hAnsi="Segoe UI" w:cs="Segoe UI"/>
-          <w:color w:val="323130"/>
-          <w:sz w:val="21"/>
-          <w:szCs w:val="21"/>
-          <w:shd w:val="clear" w:color="auto" w:fill="FFFFFF"/>
-        </w:rPr>
-      </w:pPr>
-    </w:p>
-    <w:p>
-      <w:pPr>
-        <w:pStyle w:val="ListParagraph"/>
-        <w:rPr>
-          <w:rFonts w:ascii="Segoe UI" w:hAnsi="Segoe UI" w:cs="Segoe UI"/>
-          <w:color w:val="323130"/>
-          <w:sz w:val="21"/>
-          <w:szCs w:val="21"/>
-          <w:shd w:val="clear" w:color="auto" w:fill="FFFFFF"/>
-        </w:rPr>
-      </w:pPr>
-      <w:r>
-        <w:rPr>
-          <w:rFonts w:ascii="Segoe UI" w:hAnsi="Segoe UI" w:cs="Segoe UI"/>
-          <w:color w:val="323130"/>
-          <w:sz w:val="21"/>
-          <w:szCs w:val="21"/>
-          <w:shd w:val="clear" w:color="auto" w:fill="FFFFFF"/>
-        </w:rPr>
-        <w:drawing>
-          <wp:inline distT="0" distB="0" distL="0" distR="0" wp14:anchorId="685E9304" wp14:editId="7CA6854B">
-            <wp:extent cx="5943600" cy="563880"/>
-            <wp:effectExtent l="0" t="0" r="0" b="7620"/>
-            <wp:docPr id="14" name="Picture 14"/>
-            <wp:cNvGraphicFramePr>
-              <a:graphicFrameLocks xmlns:a="http://schemas.openxmlformats.org/drawingml/2006/main" noChangeAspect="1"/>
-            </wp:cNvGraphicFramePr>
-            <a:graphic xmlns:a="http://schemas.openxmlformats.org/drawingml/2006/main">
-              <a:graphicData uri="http://schemas.openxmlformats.org/drawingml/2006/picture">
-                <pic:pic xmlns:pic="http://schemas.openxmlformats.org/drawingml/2006/picture">
-                  <pic:nvPicPr>
-                    <pic:cNvPr id="1" name=""/>
-                    <pic:cNvPicPr/>
-                  </pic:nvPicPr>
-                  <pic:blipFill>
-                    <a:blip r:embed="rId16"/>
-                    <a:stretch>
-                      <a:fillRect/>
-                    </a:stretch>
-                  </pic:blipFill>
-                  <pic:spPr>
-                    <a:xfrm>
-                      <a:off x="0" y="0"/>
                       <a:ext cx="5943600" cy="563880"/>
                     </a:xfrm>
                     <a:prstGeom prst="rect">
@@ -1869,6 +1769,7 @@
           <w:szCs w:val="21"/>
           <w:shd w:val="clear" w:color="auto" w:fill="FFFFFF"/>
         </w:rPr>
+        <w:lastRenderedPageBreak/>
         <w:drawing>
           <wp:inline distT="0" distB="0" distL="0" distR="0" wp14:anchorId="47E1ACE6" wp14:editId="52CDF93A">
             <wp:extent cx="5943600" cy="1042035"/>
@@ -1885,7 +1786,7 @@
                     <pic:cNvPicPr/>
                   </pic:nvPicPr>
                   <pic:blipFill>
-                    <a:blip r:embed="rId17"/>
+                    <a:blip r:embed="rId16"/>
                     <a:stretch>
                       <a:fillRect/>
                     </a:stretch>
@@ -2064,7 +1965,7 @@
                     <pic:cNvPicPr/>
                   </pic:nvPicPr>
                   <pic:blipFill>
-                    <a:blip r:embed="rId18"/>
+                    <a:blip r:embed="rId17"/>
                     <a:stretch>
                       <a:fillRect/>
                     </a:stretch>

</xml_diff>